<commit_message>
adicionando mais informações ao PITCH
</commit_message>
<xml_diff>
--- a/2019-03-28 (N2) PROPOSTA COMERCIAL, Correlatos e PPT Pitch/2019-03-28-modelo_de_proposta_comercial.docx
+++ b/2019-03-28 (N2) PROPOSTA COMERCIAL, Correlatos e PPT Pitch/2019-03-28-modelo_de_proposta_comercial.docx
@@ -111,69 +111,6 @@
         </w:rPr>
         <w:t>Proposta Comercial</w:t>
       </w:r>
-    </w:p>
-    <w:p>
-      <w:pPr>
-        <w:rPr>
-          <w:rFonts w:ascii="Calibri" w:eastAsia="Calibri" w:hAnsi="Calibri" w:cs="Calibri"/>
-          <w:sz w:val="22"/>
-        </w:rPr>
-      </w:pPr>
-    </w:p>
-    <w:p>
-      <w:pPr>
-        <w:rPr>
-          <w:rFonts w:ascii="Calibri" w:eastAsia="Calibri" w:hAnsi="Calibri" w:cs="Calibri"/>
-          <w:sz w:val="22"/>
-        </w:rPr>
-      </w:pPr>
-    </w:p>
-    <w:p>
-      <w:pPr>
-        <w:rPr>
-          <w:rFonts w:ascii="Calibri" w:eastAsia="Calibri" w:hAnsi="Calibri" w:cs="Calibri"/>
-          <w:sz w:val="22"/>
-        </w:rPr>
-      </w:pPr>
-    </w:p>
-    <w:p>
-      <w:pPr>
-        <w:rPr>
-          <w:rFonts w:ascii="Calibri" w:eastAsia="Calibri" w:hAnsi="Calibri" w:cs="Calibri"/>
-          <w:sz w:val="22"/>
-        </w:rPr>
-      </w:pPr>
-    </w:p>
-    <w:p>
-      <w:pPr>
-        <w:rPr>
-          <w:rFonts w:ascii="Calibri" w:eastAsia="Calibri" w:hAnsi="Calibri" w:cs="Calibri"/>
-          <w:sz w:val="22"/>
-        </w:rPr>
-      </w:pPr>
-    </w:p>
-    <w:p>
-      <w:pPr>
-        <w:rPr>
-          <w:rFonts w:ascii="Calibri" w:eastAsia="Calibri" w:hAnsi="Calibri" w:cs="Calibri"/>
-          <w:sz w:val="22"/>
-        </w:rPr>
-      </w:pPr>
-      <w:r>
-        <w:rPr>
-          <w:rFonts w:ascii="Calibri" w:eastAsia="Calibri" w:hAnsi="Calibri" w:cs="Calibri"/>
-          <w:sz w:val="22"/>
-        </w:rPr>
-        <w:t xml:space="preserve"> </w:t>
-      </w:r>
-    </w:p>
-    <w:p>
-      <w:pPr>
-        <w:rPr>
-          <w:rFonts w:ascii="Calibri" w:eastAsia="Calibri" w:hAnsi="Calibri" w:cs="Calibri"/>
-          <w:sz w:val="22"/>
-        </w:rPr>
-      </w:pPr>
     </w:p>
     <w:p>
       <w:pPr>
@@ -227,7 +164,6 @@
         <w:jc w:val="both"/>
         <w:rPr>
           <w:rFonts w:ascii="Calibri" w:eastAsia="Calibri" w:hAnsi="Calibri" w:cs="Calibri"/>
-          <w:i/>
           <w:color w:val="222222"/>
           <w:sz w:val="22"/>
           <w:shd w:val="clear" w:color="auto" w:fill="FFFFFF"/>
@@ -240,27 +176,7 @@
           <w:sz w:val="22"/>
           <w:shd w:val="clear" w:color="auto" w:fill="FFFFFF"/>
         </w:rPr>
-        <w:t xml:space="preserve">Exemplo: </w:t>
-      </w:r>
-      <w:r>
-        <w:rPr>
-          <w:rFonts w:ascii="Calibri" w:eastAsia="Calibri" w:hAnsi="Calibri" w:cs="Calibri"/>
-          <w:i/>
-          <w:color w:val="222222"/>
-          <w:sz w:val="22"/>
-          <w:shd w:val="clear" w:color="auto" w:fill="FFFFFF"/>
-        </w:rPr>
-        <w:t>Atualmente uma boa parte das instituições de ensino e empresas não possuem um controle abrangente e preciso sobre suas estruturas e equipamentos. Em detrimento a este fato, nossa equipe está desenvolvendo uma solução que visa justamente sanar essa necessid</w:t>
-      </w:r>
-      <w:r>
-        <w:rPr>
-          <w:rFonts w:ascii="Calibri" w:eastAsia="Calibri" w:hAnsi="Calibri" w:cs="Calibri"/>
-          <w:i/>
-          <w:color w:val="222222"/>
-          <w:sz w:val="22"/>
-          <w:shd w:val="clear" w:color="auto" w:fill="FFFFFF"/>
-        </w:rPr>
-        <w:t>ade:</w:t>
+        <w:t>Atualmente uma boa parte dos condomínios ou residenciais não possuem um controle mais visual e preciso sobre suas áreas de convivência comum, como áreas de lazer, e também uma rede de comunicação mais abrangente para todos os condôminos. Em detrimento a este fato, nossa equipe está desenvolvendo uma solução que visa justamente sanar essa necessidade.</w:t>
       </w:r>
     </w:p>
     <w:p>
@@ -269,7 +185,6 @@
         <w:jc w:val="both"/>
         <w:rPr>
           <w:rFonts w:ascii="Calibri" w:eastAsia="Calibri" w:hAnsi="Calibri" w:cs="Calibri"/>
-          <w:i/>
           <w:color w:val="222222"/>
           <w:sz w:val="22"/>
           <w:shd w:val="clear" w:color="auto" w:fill="FFFFFF"/>
@@ -278,21 +193,24 @@
       <w:r>
         <w:rPr>
           <w:rFonts w:ascii="Calibri" w:eastAsia="Calibri" w:hAnsi="Calibri" w:cs="Calibri"/>
-          <w:i/>
           <w:color w:val="222222"/>
           <w:sz w:val="22"/>
           <w:shd w:val="clear" w:color="auto" w:fill="FFFFFF"/>
         </w:rPr>
-        <w:t>Hoje, o fluxo de atividades é um tanto quanto caótico, e pode ser assim descrito:</w:t>
-      </w:r>
-    </w:p>
-    <w:p>
-      <w:pPr>
+        <w:t>Hoje, o fluxo de comunicação é um tanto como arcaico e não atinge todos que deve atingir, e pode ser assim descrito:</w:t>
+      </w:r>
+    </w:p>
+    <w:p>
+      <w:pPr>
+        <w:pStyle w:val="PargrafodaLista"/>
+        <w:numPr>
+          <w:ilvl w:val="0"/>
+          <w:numId w:val="18"/>
+        </w:numPr>
         <w:spacing w:after="200" w:line="360" w:lineRule="auto"/>
         <w:jc w:val="both"/>
         <w:rPr>
           <w:rFonts w:ascii="Calibri" w:eastAsia="Calibri" w:hAnsi="Calibri" w:cs="Calibri"/>
-          <w:i/>
           <w:color w:val="222222"/>
           <w:sz w:val="22"/>
           <w:shd w:val="clear" w:color="auto" w:fill="FFFFFF"/>
@@ -301,21 +219,24 @@
       <w:r>
         <w:rPr>
           <w:rFonts w:ascii="Calibri" w:eastAsia="Calibri" w:hAnsi="Calibri" w:cs="Calibri"/>
-          <w:i/>
           <w:color w:val="222222"/>
           <w:sz w:val="22"/>
           <w:shd w:val="clear" w:color="auto" w:fill="FFFFFF"/>
         </w:rPr>
-        <w:t>a) Não existe controle de laboratórios que estão disponíveis ou ocupados</w:t>
-      </w:r>
-    </w:p>
-    <w:p>
-      <w:pPr>
+        <w:t>Não existe um meio de comunicação centralizado e formal para comunicados gerais importantes (Ex.: Comunicado de Falta de Água) além do boca-a-boca ou por meio impresso e distribuído entre o espaço comum.</w:t>
+      </w:r>
+    </w:p>
+    <w:p>
+      <w:pPr>
+        <w:pStyle w:val="PargrafodaLista"/>
+        <w:numPr>
+          <w:ilvl w:val="0"/>
+          <w:numId w:val="18"/>
+        </w:numPr>
         <w:spacing w:after="200" w:line="360" w:lineRule="auto"/>
         <w:jc w:val="both"/>
         <w:rPr>
           <w:rFonts w:ascii="Calibri" w:eastAsia="Calibri" w:hAnsi="Calibri" w:cs="Calibri"/>
-          <w:i/>
           <w:color w:val="222222"/>
           <w:sz w:val="22"/>
           <w:shd w:val="clear" w:color="auto" w:fill="FFFFFF"/>
@@ -324,21 +245,24 @@
       <w:r>
         <w:rPr>
           <w:rFonts w:ascii="Calibri" w:eastAsia="Calibri" w:hAnsi="Calibri" w:cs="Calibri"/>
-          <w:i/>
           <w:color w:val="222222"/>
           <w:sz w:val="22"/>
           <w:shd w:val="clear" w:color="auto" w:fill="FFFFFF"/>
         </w:rPr>
-        <w:t>b) Não existe um controle de equipamentos defeituosos e a frequência com que eles estragam.</w:t>
-      </w:r>
-    </w:p>
-    <w:p>
-      <w:pPr>
+        <w:t>A comunicação é feita de maneira muito antiga e não tão eficiente quando deveria ser.</w:t>
+      </w:r>
+    </w:p>
+    <w:p>
+      <w:pPr>
+        <w:pStyle w:val="PargrafodaLista"/>
+        <w:numPr>
+          <w:ilvl w:val="0"/>
+          <w:numId w:val="18"/>
+        </w:numPr>
         <w:spacing w:after="200" w:line="360" w:lineRule="auto"/>
         <w:jc w:val="both"/>
         <w:rPr>
           <w:rFonts w:ascii="Calibri" w:eastAsia="Calibri" w:hAnsi="Calibri" w:cs="Calibri"/>
-          <w:i/>
           <w:color w:val="222222"/>
           <w:sz w:val="22"/>
           <w:shd w:val="clear" w:color="auto" w:fill="FFFFFF"/>
@@ -347,53 +271,11 @@
       <w:r>
         <w:rPr>
           <w:rFonts w:ascii="Calibri" w:eastAsia="Calibri" w:hAnsi="Calibri" w:cs="Calibri"/>
-          <w:i/>
           <w:color w:val="222222"/>
           <w:sz w:val="22"/>
           <w:shd w:val="clear" w:color="auto" w:fill="FFFFFF"/>
         </w:rPr>
-        <w:t>c) N</w:t>
-      </w:r>
-      <w:r>
-        <w:rPr>
-          <w:rFonts w:ascii="Calibri" w:eastAsia="Calibri" w:hAnsi="Calibri" w:cs="Calibri"/>
-          <w:i/>
-          <w:color w:val="222222"/>
-          <w:sz w:val="22"/>
-          <w:shd w:val="clear" w:color="auto" w:fill="FFFFFF"/>
-        </w:rPr>
-        <w:t>ão existe algum meio de comunicação que os usuários consigam sugerir melhorias ou fazer reclamações.</w:t>
-      </w:r>
-    </w:p>
-    <w:p>
-      <w:pPr>
-        <w:spacing w:after="200" w:line="360" w:lineRule="auto"/>
-        <w:jc w:val="both"/>
-        <w:rPr>
-          <w:rFonts w:ascii="Calibri" w:eastAsia="Calibri" w:hAnsi="Calibri" w:cs="Calibri"/>
-          <w:color w:val="222222"/>
-          <w:sz w:val="22"/>
-          <w:shd w:val="clear" w:color="auto" w:fill="FFFFFF"/>
-        </w:rPr>
-      </w:pPr>
-      <w:r>
-        <w:rPr>
-          <w:rFonts w:ascii="Calibri" w:eastAsia="Calibri" w:hAnsi="Calibri" w:cs="Calibri"/>
-          <w:i/>
-          <w:color w:val="222222"/>
-          <w:sz w:val="22"/>
-          <w:shd w:val="clear" w:color="auto" w:fill="FFFFFF"/>
-        </w:rPr>
-        <w:t>d) Não existe controle de manutenções a serem feitas em toda a estrutura, tanto quanto equipamentos e softwares</w:t>
-      </w:r>
-      <w:r>
-        <w:rPr>
-          <w:rFonts w:ascii="Calibri" w:eastAsia="Calibri" w:hAnsi="Calibri" w:cs="Calibri"/>
-          <w:color w:val="222222"/>
-          <w:sz w:val="22"/>
-          <w:shd w:val="clear" w:color="auto" w:fill="FFFFFF"/>
-        </w:rPr>
-        <w:t>.</w:t>
+        <w:t>Não existe a gerência mais interativa para o aluguel de espaços comuns entre a comunidade do condomínio.</w:t>
       </w:r>
     </w:p>
     <w:p>
@@ -421,32 +303,144 @@
     </w:p>
     <w:p>
       <w:pPr>
-        <w:spacing w:after="200" w:line="276" w:lineRule="auto"/>
+        <w:rPr>
+          <w:rFonts w:ascii="Calibri" w:eastAsia="Calibri" w:hAnsi="Calibri" w:cs="Calibri"/>
+          <w:color w:val="222222"/>
+          <w:sz w:val="22"/>
+          <w:shd w:val="clear" w:color="auto" w:fill="FFFFFF"/>
+        </w:rPr>
+      </w:pPr>
+      <w:r>
+        <w:rPr>
+          <w:rFonts w:ascii="Calibri" w:eastAsia="Calibri" w:hAnsi="Calibri" w:cs="Calibri"/>
+          <w:color w:val="222222"/>
+          <w:sz w:val="22"/>
+          <w:shd w:val="clear" w:color="auto" w:fill="FFFFFF"/>
+        </w:rPr>
+        <w:t>Foram encontrados os seguintes projetos correlatos:</w:t>
+      </w:r>
+    </w:p>
+    <w:p>
+      <w:pPr>
+        <w:rPr>
+          <w:rFonts w:ascii="Calibri" w:eastAsia="Calibri" w:hAnsi="Calibri" w:cs="Calibri"/>
+          <w:color w:val="222222"/>
+          <w:sz w:val="22"/>
+          <w:shd w:val="clear" w:color="auto" w:fill="FFFFFF"/>
+        </w:rPr>
+      </w:pPr>
+    </w:p>
+    <w:p>
+      <w:pPr>
         <w:rPr>
           <w:rFonts w:ascii="Calibri" w:eastAsia="Calibri" w:hAnsi="Calibri" w:cs="Calibri"/>
           <w:i/>
-          <w:sz w:val="22"/>
-          <w:shd w:val="clear" w:color="auto" w:fill="FFFF00"/>
-        </w:rPr>
-      </w:pPr>
+          <w:color w:val="222222"/>
+          <w:sz w:val="22"/>
+          <w:shd w:val="clear" w:color="auto" w:fill="FFFFFF"/>
+        </w:rPr>
+      </w:pPr>
+      <w:r>
+        <w:rPr>
+          <w:rFonts w:ascii="Calibri" w:eastAsia="Calibri" w:hAnsi="Calibri" w:cs="Calibri"/>
+          <w:color w:val="222222"/>
+          <w:sz w:val="22"/>
+          <w:shd w:val="clear" w:color="auto" w:fill="FFFFFF"/>
+        </w:rPr>
+        <w:t xml:space="preserve">Sistema de Gestão de Condomínios Web </w:t>
+      </w:r>
+      <w:proofErr w:type="spellStart"/>
+      <w:r>
+        <w:rPr>
+          <w:rFonts w:ascii="Calibri" w:eastAsia="Calibri" w:hAnsi="Calibri" w:cs="Calibri"/>
+          <w:color w:val="222222"/>
+          <w:sz w:val="22"/>
+          <w:shd w:val="clear" w:color="auto" w:fill="FFFFFF"/>
+        </w:rPr>
+        <w:t>Acolweb</w:t>
+      </w:r>
+      <w:proofErr w:type="spellEnd"/>
       <w:r>
         <w:rPr>
           <w:rFonts w:ascii="Calibri" w:eastAsia="Calibri" w:hAnsi="Calibri" w:cs="Calibri"/>
           <w:i/>
-          <w:sz w:val="22"/>
-          <w:shd w:val="clear" w:color="auto" w:fill="FFFF00"/>
-        </w:rPr>
-        <w:t xml:space="preserve">Foram </w:t>
-      </w:r>
+          <w:color w:val="222222"/>
+          <w:sz w:val="22"/>
+          <w:shd w:val="clear" w:color="auto" w:fill="FFFFFF"/>
+        </w:rPr>
+        <w:t>:</w:t>
+      </w:r>
+    </w:p>
+    <w:p>
+      <w:pPr>
+        <w:rPr>
+          <w:rFonts w:ascii="Times New Roman" w:eastAsia="Times New Roman" w:hAnsi="Times New Roman" w:cs="Times New Roman"/>
+        </w:rPr>
+      </w:pPr>
       <w:r>
         <w:rPr>
           <w:rFonts w:ascii="Calibri" w:eastAsia="Calibri" w:hAnsi="Calibri" w:cs="Calibri"/>
           <w:i/>
-          <w:sz w:val="22"/>
-          <w:shd w:val="clear" w:color="auto" w:fill="FFFF00"/>
-        </w:rPr>
-        <w:t>encontrados os seguintes projetos correlatos (2 projetos)</w:t>
-      </w:r>
+          <w:color w:val="222222"/>
+          <w:sz w:val="22"/>
+          <w:shd w:val="clear" w:color="auto" w:fill="FFFFFF"/>
+        </w:rPr>
+        <w:t xml:space="preserve"> </w:t>
+      </w:r>
+      <w:hyperlink r:id="rId7" w:history="1">
+        <w:r>
+          <w:rPr>
+            <w:rFonts w:ascii="Times New Roman" w:eastAsia="Times New Roman" w:hAnsi="Times New Roman" w:cs="Times New Roman"/>
+            <w:color w:val="0000FF"/>
+            <w:u w:val="single"/>
+          </w:rPr>
+          <w:t>https://acolweb.com.br/telas-do-sistema/</w:t>
+        </w:r>
+      </w:hyperlink>
+    </w:p>
+    <w:p>
+      <w:pPr>
+        <w:rPr>
+          <w:rFonts w:ascii="Times New Roman" w:eastAsia="Times New Roman" w:hAnsi="Times New Roman" w:cs="Times New Roman"/>
+        </w:rPr>
+      </w:pPr>
+    </w:p>
+    <w:p>
+      <w:pPr>
+        <w:rPr>
+          <w:rFonts w:ascii="Times New Roman" w:eastAsia="Times New Roman" w:hAnsi="Times New Roman" w:cs="Times New Roman"/>
+        </w:rPr>
+      </w:pPr>
+      <w:r>
+        <w:rPr>
+          <w:rFonts w:ascii="Times New Roman" w:eastAsia="Times New Roman" w:hAnsi="Times New Roman" w:cs="Times New Roman"/>
+        </w:rPr>
+        <w:t>Sistema para Gestão de Condomínios SIN</w:t>
+      </w:r>
+    </w:p>
+    <w:p>
+      <w:pPr>
+        <w:rPr>
+          <w:rFonts w:ascii="Times New Roman" w:eastAsia="Times New Roman" w:hAnsi="Times New Roman" w:cs="Times New Roman"/>
+        </w:rPr>
+      </w:pPr>
+      <w:hyperlink r:id="rId8" w:history="1">
+        <w:r>
+          <w:rPr>
+            <w:rFonts w:ascii="Times New Roman" w:eastAsia="Times New Roman" w:hAnsi="Times New Roman" w:cs="Times New Roman"/>
+            <w:color w:val="0000FF"/>
+            <w:u w:val="single"/>
+          </w:rPr>
+          <w:t>http://sistemacondominioonline.com.br/</w:t>
+        </w:r>
+      </w:hyperlink>
+    </w:p>
+    <w:p>
+      <w:pPr>
+        <w:rPr>
+          <w:rFonts w:ascii="Times New Roman" w:eastAsia="Times New Roman" w:hAnsi="Times New Roman" w:cs="Times New Roman"/>
+        </w:rPr>
+      </w:pPr>
     </w:p>
     <w:p>
       <w:pPr>
@@ -463,52 +457,6 @@
           <w:shd w:val="clear" w:color="auto" w:fill="FFFF00"/>
         </w:rPr>
       </w:pPr>
-      <w:r>
-        <w:rPr>
-          <w:rFonts w:ascii="Calibri" w:eastAsia="Calibri" w:hAnsi="Calibri" w:cs="Calibri"/>
-          <w:i/>
-          <w:color w:val="222222"/>
-          <w:sz w:val="22"/>
-          <w:shd w:val="clear" w:color="auto" w:fill="FFFFFF"/>
-        </w:rPr>
-        <w:lastRenderedPageBreak/>
-        <w:t xml:space="preserve">Sistema Integrado aos Serviços de Infraestrutura de Tecnologia da Informação para Gerência de Problemas Baseada em </w:t>
-      </w:r>
-      <w:proofErr w:type="spellStart"/>
-      <w:r>
-        <w:rPr>
-          <w:rFonts w:ascii="Calibri" w:eastAsia="Calibri" w:hAnsi="Calibri" w:cs="Calibri"/>
-          <w:i/>
-          <w:color w:val="222222"/>
-          <w:sz w:val="22"/>
-          <w:shd w:val="clear" w:color="auto" w:fill="FFFFFF"/>
-        </w:rPr>
-        <w:t>Itil</w:t>
-      </w:r>
-      <w:proofErr w:type="spellEnd"/>
-      <w:r>
-        <w:rPr>
-          <w:rFonts w:ascii="Calibri" w:eastAsia="Calibri" w:hAnsi="Calibri" w:cs="Calibri"/>
-          <w:i/>
-          <w:color w:val="222222"/>
-          <w:sz w:val="22"/>
-          <w:shd w:val="clear" w:color="auto" w:fill="FFFFFF"/>
-        </w:rPr>
-        <w:t xml:space="preserve">: </w:t>
-      </w:r>
-      <w:hyperlink r:id="rId7">
-        <w:r>
-          <w:rPr>
-            <w:rFonts w:ascii="Calibri" w:eastAsia="Calibri" w:hAnsi="Calibri" w:cs="Calibri"/>
-            <w:i/>
-            <w:color w:val="222222"/>
-            <w:sz w:val="22"/>
-            <w:u w:val="single"/>
-            <w:shd w:val="clear" w:color="auto" w:fill="FFFFFF"/>
-          </w:rPr>
-          <w:t>http://www.inf.furb.br/tcc/index.php?cd=6&amp;tcc=1315</w:t>
-        </w:r>
-      </w:hyperlink>
     </w:p>
     <w:p>
       <w:pPr>
@@ -530,6 +478,7 @@
           <w:rFonts w:ascii="Cambria" w:eastAsia="Cambria" w:hAnsi="Cambria" w:cs="Cambria"/>
           <w:color w:val="4F81BD"/>
         </w:rPr>
+        <w:lastRenderedPageBreak/>
         <w:t>Descrição da solução concebida</w:t>
       </w:r>
     </w:p>
@@ -558,7 +507,7 @@
           <w:sz w:val="22"/>
           <w:shd w:val="clear" w:color="auto" w:fill="FFFFFF"/>
         </w:rPr>
-        <w:t>Exemplo: Disponibilizar um aplicativo para controle de infraestrutura incluindo outras funcionalidades qu</w:t>
+        <w:t xml:space="preserve">Exemplo: Disponibilizar um aplicativo para controle </w:t>
       </w:r>
       <w:r>
         <w:rPr>
@@ -567,26 +516,17 @@
           <w:sz w:val="22"/>
           <w:shd w:val="clear" w:color="auto" w:fill="FFFFFF"/>
         </w:rPr>
-        <w:t>e tornam a vida do usuário muito mais fácil.</w:t>
-      </w:r>
-    </w:p>
-    <w:p>
-      <w:pPr>
-        <w:spacing w:after="200" w:line="276" w:lineRule="auto"/>
-        <w:rPr>
-          <w:rFonts w:ascii="Calibri" w:eastAsia="Calibri" w:hAnsi="Calibri" w:cs="Calibri"/>
-          <w:sz w:val="22"/>
-        </w:rPr>
-      </w:pPr>
-    </w:p>
-    <w:p>
-      <w:pPr>
-        <w:spacing w:after="200" w:line="276" w:lineRule="auto"/>
-        <w:rPr>
-          <w:rFonts w:ascii="Calibri" w:eastAsia="Calibri" w:hAnsi="Calibri" w:cs="Calibri"/>
-          <w:sz w:val="22"/>
-        </w:rPr>
-      </w:pPr>
+        <w:t>de espaços sociais comuns dos condomínios e também uma área para anúncios gerais para facilitar a comunicação entre as pessoas e a transparência de algumas informações</w:t>
+      </w:r>
+      <w:r>
+        <w:rPr>
+          <w:rFonts w:ascii="Calibri" w:eastAsia="Calibri" w:hAnsi="Calibri" w:cs="Calibri"/>
+          <w:color w:val="222222"/>
+          <w:sz w:val="22"/>
+          <w:shd w:val="clear" w:color="auto" w:fill="FFFFFF"/>
+        </w:rPr>
+        <w:t>.</w:t>
+      </w:r>
     </w:p>
     <w:p>
       <w:pPr>
@@ -645,20 +585,11 @@
         </w:rPr>
         <w:object w:dxaOrig="8707" w:dyaOrig="5906">
           <v:rect id="rectole0000000000" o:spid="_x0000_i1025" alt="" style="width:434.95pt;height:295pt;mso-width-percent:0;mso-height-percent:0;mso-width-percent:0;mso-height-percent:0" o:ole="" o:preferrelative="t" stroked="f">
-            <v:imagedata r:id="rId8" o:title=""/>
+            <v:imagedata r:id="rId9" o:title=""/>
           </v:rect>
-          <o:OLEObject Type="Embed" ProgID="StaticMetafile" ShapeID="rectole0000000000" DrawAspect="Content" ObjectID="_1615146334" r:id="rId9"/>
+          <o:OLEObject Type="Embed" ProgID="StaticMetafile" ShapeID="rectole0000000000" DrawAspect="Content" ObjectID="_1615216391" r:id="rId10"/>
         </w:object>
       </w:r>
-    </w:p>
-    <w:p>
-      <w:pPr>
-        <w:spacing w:after="200" w:line="276" w:lineRule="auto"/>
-        <w:rPr>
-          <w:rFonts w:ascii="Calibri" w:eastAsia="Calibri" w:hAnsi="Calibri" w:cs="Calibri"/>
-          <w:sz w:val="22"/>
-        </w:rPr>
-      </w:pPr>
     </w:p>
     <w:p>
       <w:pPr>
@@ -690,7 +621,6 @@
           <w:rFonts w:ascii="Cambria" w:eastAsia="Cambria" w:hAnsi="Cambria" w:cs="Cambria"/>
           <w:color w:val="4F81BD"/>
         </w:rPr>
-        <w:lastRenderedPageBreak/>
         <w:t>Indicativo da tecnologia</w:t>
       </w:r>
     </w:p>
@@ -739,16 +669,7 @@
           <w:sz w:val="22"/>
           <w:shd w:val="clear" w:color="auto" w:fill="FFFF00"/>
         </w:rPr>
-        <w:t xml:space="preserve"> SWING  para o desenvolvimento de inter</w:t>
-      </w:r>
-      <w:r>
-        <w:rPr>
-          <w:rFonts w:ascii="Calibri" w:eastAsia="Calibri" w:hAnsi="Calibri" w:cs="Calibri"/>
-          <w:i/>
-          <w:sz w:val="22"/>
-          <w:shd w:val="clear" w:color="auto" w:fill="FFFF00"/>
-        </w:rPr>
-        <w:t>face.</w:t>
+        <w:t xml:space="preserve"> SWING  para o desenvolvimento de interface.</w:t>
       </w:r>
     </w:p>
     <w:p>
@@ -784,6 +705,7 @@
           <w:rFonts w:ascii="Cambria" w:eastAsia="Cambria" w:hAnsi="Cambria" w:cs="Cambria"/>
           <w:color w:val="4F81BD"/>
         </w:rPr>
+        <w:lastRenderedPageBreak/>
         <w:t>Indicativo para escolha da tecnologia</w:t>
       </w:r>
     </w:p>
@@ -903,15 +825,7 @@
           <w:sz w:val="22"/>
           <w:shd w:val="clear" w:color="auto" w:fill="FFFF00"/>
         </w:rPr>
-        <w:t>A API Swing é a principal biblioteca para criação de aplicações desktop com J</w:t>
-      </w:r>
-      <w:r>
-        <w:rPr>
-          <w:rFonts w:ascii="Calibri" w:eastAsia="Calibri" w:hAnsi="Calibri" w:cs="Calibri"/>
-          <w:sz w:val="22"/>
-          <w:shd w:val="clear" w:color="auto" w:fill="FFFF00"/>
-        </w:rPr>
-        <w:t>ava, utilizando em conjunto com o NETBEANS é uma das formas mais práticas de desenvolvimento.</w:t>
+        <w:t>A API Swing é a principal biblioteca para criação de aplicações desktop com Java, utilizando em conjunto com o NETBEANS é uma das formas mais práticas de desenvolvimento.</w:t>
       </w:r>
     </w:p>
     <w:p>
@@ -952,16 +866,14 @@
       <w:pPr>
         <w:spacing w:line="360" w:lineRule="auto"/>
         <w:rPr>
-          <w:rFonts w:asciiTheme="majorHAnsi" w:hAnsiTheme="majorHAnsi" w:cstheme="majorHAnsi"/>
-          <w:i/>
+          <w:rFonts w:cstheme="minorHAnsi"/>
           <w:sz w:val="22"/>
           <w:szCs w:val="22"/>
         </w:rPr>
       </w:pPr>
       <w:r>
         <w:rPr>
-          <w:rFonts w:asciiTheme="majorHAnsi" w:hAnsiTheme="majorHAnsi" w:cstheme="majorHAnsi"/>
-          <w:i/>
+          <w:rFonts w:cstheme="minorHAnsi"/>
           <w:sz w:val="22"/>
           <w:szCs w:val="22"/>
         </w:rPr>
@@ -972,16 +884,14 @@
       <w:pPr>
         <w:spacing w:line="360" w:lineRule="auto"/>
         <w:rPr>
-          <w:rFonts w:asciiTheme="majorHAnsi" w:hAnsiTheme="majorHAnsi" w:cstheme="majorHAnsi"/>
-          <w:i/>
+          <w:rFonts w:cstheme="minorHAnsi"/>
           <w:sz w:val="22"/>
           <w:szCs w:val="22"/>
         </w:rPr>
       </w:pPr>
       <w:r>
         <w:rPr>
-          <w:rFonts w:asciiTheme="majorHAnsi" w:hAnsiTheme="majorHAnsi" w:cstheme="majorHAnsi"/>
-          <w:i/>
+          <w:rFonts w:cstheme="minorHAnsi"/>
           <w:sz w:val="22"/>
           <w:szCs w:val="22"/>
         </w:rPr>
@@ -992,16 +902,14 @@
       <w:pPr>
         <w:spacing w:line="360" w:lineRule="auto"/>
         <w:rPr>
-          <w:rFonts w:asciiTheme="majorHAnsi" w:hAnsiTheme="majorHAnsi" w:cstheme="majorHAnsi"/>
-          <w:i/>
+          <w:rFonts w:cstheme="minorHAnsi"/>
           <w:sz w:val="22"/>
           <w:szCs w:val="22"/>
         </w:rPr>
       </w:pPr>
       <w:r>
         <w:rPr>
-          <w:rFonts w:asciiTheme="majorHAnsi" w:hAnsiTheme="majorHAnsi" w:cstheme="majorHAnsi"/>
-          <w:i/>
+          <w:rFonts w:cstheme="minorHAnsi"/>
           <w:sz w:val="22"/>
           <w:szCs w:val="22"/>
         </w:rPr>
@@ -1012,16 +920,14 @@
       <w:pPr>
         <w:spacing w:line="360" w:lineRule="auto"/>
         <w:rPr>
-          <w:rFonts w:asciiTheme="majorHAnsi" w:hAnsiTheme="majorHAnsi" w:cstheme="majorHAnsi"/>
-          <w:i/>
+          <w:rFonts w:cstheme="minorHAnsi"/>
           <w:sz w:val="22"/>
           <w:szCs w:val="22"/>
         </w:rPr>
       </w:pPr>
       <w:r>
         <w:rPr>
-          <w:rFonts w:asciiTheme="majorHAnsi" w:hAnsiTheme="majorHAnsi" w:cstheme="majorHAnsi"/>
-          <w:i/>
+          <w:rFonts w:cstheme="minorHAnsi"/>
           <w:sz w:val="22"/>
           <w:szCs w:val="22"/>
         </w:rPr>
@@ -1032,29 +938,18 @@
       <w:pPr>
         <w:spacing w:line="360" w:lineRule="auto"/>
         <w:rPr>
-          <w:rFonts w:asciiTheme="majorHAnsi" w:hAnsiTheme="majorHAnsi" w:cstheme="majorHAnsi"/>
-          <w:i/>
+          <w:rFonts w:cstheme="minorHAnsi"/>
           <w:sz w:val="22"/>
           <w:szCs w:val="22"/>
         </w:rPr>
       </w:pPr>
       <w:r>
         <w:rPr>
-          <w:rFonts w:asciiTheme="majorHAnsi" w:hAnsiTheme="majorHAnsi" w:cstheme="majorHAnsi"/>
-          <w:i/>
+          <w:rFonts w:cstheme="minorHAnsi"/>
           <w:sz w:val="22"/>
           <w:szCs w:val="22"/>
         </w:rPr>
-        <w:t>RF05 - O Sistema deve gerenciar o aluguel de espaços sociai</w:t>
-      </w:r>
-      <w:r>
-        <w:rPr>
-          <w:rFonts w:asciiTheme="majorHAnsi" w:hAnsiTheme="majorHAnsi" w:cstheme="majorHAnsi"/>
-          <w:i/>
-          <w:sz w:val="22"/>
-          <w:szCs w:val="22"/>
-        </w:rPr>
-        <w:t>s.</w:t>
+        <w:t>RF05 - O Sistema deve gerenciar o aluguel de espaços sociais.</w:t>
       </w:r>
     </w:p>
     <w:p>
@@ -1089,28 +984,7 @@
           <w:color w:val="4F81BD"/>
         </w:rPr>
         <w:lastRenderedPageBreak/>
-        <w:t xml:space="preserve">Projeto </w:t>
-      </w:r>
-      <w:r>
-        <w:rPr>
-          <w:rFonts w:ascii="Cambria" w:eastAsia="Cambria" w:hAnsi="Cambria" w:cs="Cambria"/>
-          <w:color w:val="4F81BD"/>
-        </w:rPr>
-        <w:t>das telas/i</w:t>
-      </w:r>
-      <w:r>
-        <w:rPr>
-          <w:rFonts w:ascii="Cambria" w:eastAsia="Cambria" w:hAnsi="Cambria" w:cs="Cambria"/>
-          <w:color w:val="4F81BD"/>
-        </w:rPr>
-        <w:t xml:space="preserve">nterfaces </w:t>
-      </w:r>
-      <w:r>
-        <w:rPr>
-          <w:rFonts w:ascii="Cambria" w:eastAsia="Cambria" w:hAnsi="Cambria" w:cs="Cambria"/>
-          <w:color w:val="4F81BD"/>
-        </w:rPr>
-        <w:t xml:space="preserve">do Sistema (front </w:t>
+        <w:t xml:space="preserve">Projeto das telas/interfaces do Sistema (front </w:t>
       </w:r>
       <w:proofErr w:type="spellStart"/>
       <w:r>
@@ -1168,7 +1042,6 @@
         </w:rPr>
         <w:t xml:space="preserve"> </w:t>
       </w:r>
-      <w:bookmarkStart w:id="0" w:name="_GoBack"/>
       <w:r>
         <w:rPr>
           <w:rFonts w:ascii="Cambria" w:eastAsia="Cambria" w:hAnsi="Cambria" w:cs="Cambria"/>
@@ -1191,7 +1064,7 @@
                     <pic:cNvPicPr/>
                   </pic:nvPicPr>
                   <pic:blipFill>
-                    <a:blip r:embed="rId10">
+                    <a:blip r:embed="rId11">
                       <a:extLst>
                         <a:ext uri="{28A0092B-C50C-407E-A947-70E740481C1C}">
                           <a14:useLocalDpi xmlns:a14="http://schemas.microsoft.com/office/drawing/2010/main" val="0"/>
@@ -1217,7 +1090,6 @@
           </wp:inline>
         </w:drawing>
       </w:r>
-      <w:bookmarkEnd w:id="0"/>
       <w:r>
         <w:rPr>
           <w:rFonts w:ascii="Cambria" w:eastAsia="Cambria" w:hAnsi="Cambria" w:cs="Cambria"/>
@@ -1240,7 +1112,7 @@
                     <pic:cNvPicPr/>
                   </pic:nvPicPr>
                   <pic:blipFill>
-                    <a:blip r:embed="rId11">
+                    <a:blip r:embed="rId12">
                       <a:extLst>
                         <a:ext uri="{28A0092B-C50C-407E-A947-70E740481C1C}">
                           <a14:useLocalDpi xmlns:a14="http://schemas.microsoft.com/office/drawing/2010/main" val="0"/>
@@ -1301,7 +1173,7 @@
                     <pic:cNvPicPr/>
                   </pic:nvPicPr>
                   <pic:blipFill>
-                    <a:blip r:embed="rId12">
+                    <a:blip r:embed="rId13">
                       <a:extLst>
                         <a:ext uri="{28A0092B-C50C-407E-A947-70E740481C1C}">
                           <a14:useLocalDpi xmlns:a14="http://schemas.microsoft.com/office/drawing/2010/main" val="0"/>
@@ -1349,7 +1221,7 @@
                     <pic:cNvPicPr/>
                   </pic:nvPicPr>
                   <pic:blipFill>
-                    <a:blip r:embed="rId13">
+                    <a:blip r:embed="rId14">
                       <a:extLst>
                         <a:ext uri="{28A0092B-C50C-407E-A947-70E740481C1C}">
                           <a14:useLocalDpi xmlns:a14="http://schemas.microsoft.com/office/drawing/2010/main" val="0"/>
@@ -1398,7 +1270,7 @@
                     <pic:cNvPicPr/>
                   </pic:nvPicPr>
                   <pic:blipFill>
-                    <a:blip r:embed="rId14">
+                    <a:blip r:embed="rId15">
                       <a:extLst>
                         <a:ext uri="{28A0092B-C50C-407E-A947-70E740481C1C}">
                           <a14:useLocalDpi xmlns:a14="http://schemas.microsoft.com/office/drawing/2010/main" val="0"/>
@@ -1482,24 +1354,24 @@
           <w:rFonts w:ascii="Calibri" w:eastAsia="Calibri" w:hAnsi="Calibri" w:cs="Calibri"/>
           <w:sz w:val="22"/>
         </w:rPr>
-        <w:t xml:space="preserve">Descreva aqui como </w:t>
-      </w:r>
-      <w:proofErr w:type="spellStart"/>
-      <w:r>
-        <w:rPr>
-          <w:rFonts w:ascii="Calibri" w:eastAsia="Calibri" w:hAnsi="Calibri" w:cs="Calibri"/>
-          <w:sz w:val="22"/>
-        </w:rPr>
-        <w:t>voce</w:t>
-      </w:r>
-      <w:proofErr w:type="spellEnd"/>
-      <w:r>
-        <w:rPr>
-          <w:rFonts w:ascii="Calibri" w:eastAsia="Calibri" w:hAnsi="Calibri" w:cs="Calibri"/>
-          <w:sz w:val="22"/>
-        </w:rPr>
-        <w:t xml:space="preserve"> pretende organizar o plano de testes de validação da solução desenvolvida.</w:t>
-      </w:r>
+        <w:t xml:space="preserve">Pretendemos implementar testes unitários realizados pelos programadores durante o desenvolvimento da </w:t>
+      </w:r>
+      <w:r>
+        <w:rPr>
+          <w:rFonts w:ascii="Calibri" w:eastAsia="Calibri" w:hAnsi="Calibri" w:cs="Calibri"/>
+          <w:sz w:val="22"/>
+        </w:rPr>
+        <w:t>aplicação, quanto também a realiza</w:t>
+      </w:r>
+      <w:r>
+        <w:rPr>
+          <w:rFonts w:ascii="Calibri" w:eastAsia="Calibri" w:hAnsi="Calibri" w:cs="Calibri"/>
+          <w:sz w:val="22"/>
+        </w:rPr>
+        <w:t>ção de testes funcionais.</w:t>
+      </w:r>
+      <w:bookmarkStart w:id="0" w:name="_GoBack"/>
+      <w:bookmarkEnd w:id="0"/>
     </w:p>
     <w:p>
       <w:pPr>
@@ -1529,16 +1401,34 @@
         <w:spacing w:after="200" w:line="276" w:lineRule="auto"/>
         <w:rPr>
           <w:rFonts w:ascii="Calibri" w:eastAsia="Calibri" w:hAnsi="Calibri" w:cs="Calibri"/>
+          <w:sz w:val="22"/>
+        </w:rPr>
+      </w:pPr>
+      <w:r>
+        <w:rPr>
+          <w:rFonts w:ascii="Calibri" w:eastAsia="Calibri" w:hAnsi="Calibri" w:cs="Calibri"/>
+          <w:sz w:val="22"/>
+        </w:rPr>
+        <w:t>Enquadrar as etapas das entregas dos requisitos funcionais dentro do cronograma da disciplina publicado no AVA, ou seja, estabelecer para cada semana, o que vai ser entregue a partir do levantamento de requisitos funcionais.</w:t>
+      </w:r>
+    </w:p>
+    <w:p>
+      <w:pPr>
+        <w:spacing w:after="200" w:line="276" w:lineRule="auto"/>
+        <w:rPr>
+          <w:rFonts w:ascii="Calibri" w:eastAsia="Calibri" w:hAnsi="Calibri" w:cs="Calibri"/>
+          <w:sz w:val="22"/>
+        </w:rPr>
+      </w:pPr>
+    </w:p>
+    <w:p>
+      <w:pPr>
+        <w:spacing w:after="200" w:line="276" w:lineRule="auto"/>
+        <w:rPr>
+          <w:rFonts w:ascii="Calibri" w:eastAsia="Calibri" w:hAnsi="Calibri" w:cs="Calibri"/>
           <w:sz w:val="6"/>
         </w:rPr>
       </w:pPr>
-      <w:r>
-        <w:rPr>
-          <w:rFonts w:ascii="Calibri" w:eastAsia="Calibri" w:hAnsi="Calibri" w:cs="Calibri"/>
-          <w:sz w:val="22"/>
-        </w:rPr>
-        <w:t>Enquadrar as etapas das entregas dos requisitos funcionais dentro do cronograma da disciplina publicado no AVA, ou seja, estabelecer para cada semana, o que vai ser entregue a partir do levantamento de requisitos funcionais.</w:t>
-      </w:r>
     </w:p>
     <w:p>
       <w:pPr>
@@ -1560,6 +1450,7 @@
           <w:rFonts w:ascii="Cambria" w:eastAsia="Cambria" w:hAnsi="Cambria" w:cs="Cambria"/>
           <w:color w:val="4F81BD"/>
         </w:rPr>
+        <w:lastRenderedPageBreak/>
         <w:t>Perfil técnico da equipe construtora</w:t>
       </w:r>
     </w:p>
@@ -1610,19 +1501,8 @@
           <w:b/>
           <w:u w:val="single"/>
         </w:rPr>
-        <w:lastRenderedPageBreak/>
-        <w:t xml:space="preserve">Alexandre Frederico </w:t>
-      </w:r>
-      <w:proofErr w:type="spellStart"/>
-      <w:r>
-        <w:rPr>
-          <w:rFonts w:cstheme="majorHAnsi"/>
-          <w:b/>
-          <w:u w:val="single"/>
-        </w:rPr>
-        <w:t>Thurow</w:t>
-      </w:r>
-      <w:proofErr w:type="spellEnd"/>
+        <w:t>Programador 1</w:t>
+      </w:r>
     </w:p>
     <w:p>
       <w:pPr>
@@ -1640,10 +1520,7 @@
         <w:t>Formação</w:t>
       </w:r>
       <w:r>
-        <w:t xml:space="preserve">: </w:t>
-      </w:r>
-      <w:r>
-        <w:t>superior incompleto em Bacharelado em Sistemas da Informação;</w:t>
+        <w:t>: superior incompleto em Bacharelado em Sistemas da Informação;</w:t>
       </w:r>
     </w:p>
     <w:p>
@@ -1703,10 +1580,13 @@
         <w:spacing w:line="360" w:lineRule="auto"/>
       </w:pPr>
       <w:r>
-        <w:t>Conhecimentos:</w:t>
-      </w:r>
-      <w:r>
-        <w:t xml:space="preserve"> Java</w:t>
+        <w:rPr>
+          <w:b/>
+        </w:rPr>
+        <w:t>Conhecimentos</w:t>
+      </w:r>
+      <w:r>
+        <w:t>: Java</w:t>
       </w:r>
       <w:r>
         <w:t xml:space="preserve">, PHP, </w:t>
@@ -1757,13 +1637,8 @@
     </w:p>
     <w:p>
       <w:pPr>
-        <w:spacing w:after="200" w:line="276" w:lineRule="auto"/>
-        <w:jc w:val="center"/>
-        <w:rPr>
-          <w:rFonts w:ascii="Calibri" w:eastAsia="Calibri" w:hAnsi="Calibri" w:cs="Calibri"/>
-          <w:b/>
-          <w:sz w:val="22"/>
-        </w:rPr>
+        <w:pStyle w:val="PargrafodaLista"/>
+        <w:spacing w:line="360" w:lineRule="auto"/>
       </w:pPr>
     </w:p>
     <w:p>
@@ -1809,10 +1684,52 @@
       </w:pPr>
       <w:r>
         <w:rPr>
-          <w:rFonts w:ascii="Verdana" w:eastAsia="Verdana" w:hAnsi="Verdana" w:cs="Verdana"/>
-          <w:sz w:val="20"/>
-        </w:rPr>
-        <w:t>Insira a foto aqui</w:t>
+          <w:rFonts w:ascii="Arial Black" w:eastAsia="Arial Black" w:hAnsi="Arial Black" w:cs="Arial Black"/>
+          <w:b/>
+          <w:noProof/>
+          <w:sz w:val="32"/>
+        </w:rPr>
+        <w:drawing>
+          <wp:inline distT="0" distB="0" distL="0" distR="0">
+            <wp:extent cx="2698595" cy="2698595"/>
+            <wp:effectExtent l="0" t="0" r="0" b="0"/>
+            <wp:docPr id="2" name="Imagem 2"/>
+            <wp:cNvGraphicFramePr>
+              <a:graphicFrameLocks xmlns:a="http://schemas.openxmlformats.org/drawingml/2006/main" noChangeAspect="1"/>
+            </wp:cNvGraphicFramePr>
+            <a:graphic xmlns:a="http://schemas.openxmlformats.org/drawingml/2006/main">
+              <a:graphicData uri="http://schemas.openxmlformats.org/drawingml/2006/picture">
+                <pic:pic xmlns:pic="http://schemas.openxmlformats.org/drawingml/2006/picture">
+                  <pic:nvPicPr>
+                    <pic:cNvPr id="2" name="46505982_2364533026894789_5820572497384308736_n.jpg"/>
+                    <pic:cNvPicPr/>
+                  </pic:nvPicPr>
+                  <pic:blipFill>
+                    <a:blip r:embed="rId16" cstate="print">
+                      <a:extLst>
+                        <a:ext uri="{28A0092B-C50C-407E-A947-70E740481C1C}">
+                          <a14:useLocalDpi xmlns:a14="http://schemas.microsoft.com/office/drawing/2010/main" val="0"/>
+                        </a:ext>
+                      </a:extLst>
+                    </a:blip>
+                    <a:stretch>
+                      <a:fillRect/>
+                    </a:stretch>
+                  </pic:blipFill>
+                  <pic:spPr>
+                    <a:xfrm>
+                      <a:off x="0" y="0"/>
+                      <a:ext cx="2707446" cy="2707446"/>
+                    </a:xfrm>
+                    <a:prstGeom prst="rect">
+                      <a:avLst/>
+                    </a:prstGeom>
+                  </pic:spPr>
+                </pic:pic>
+              </a:graphicData>
+            </a:graphic>
+          </wp:inline>
+        </w:drawing>
       </w:r>
     </w:p>
     <w:p>
@@ -1830,175 +1747,7 @@
           <w:rFonts w:ascii="Arial Black" w:eastAsia="Arial Black" w:hAnsi="Arial Black" w:cs="Arial Black"/>
           <w:sz w:val="32"/>
         </w:rPr>
-        <w:t xml:space="preserve">Equipe: </w:t>
-      </w:r>
-      <w:r>
-        <w:rPr>
-          <w:rFonts w:ascii="Arial Black" w:eastAsia="Arial Black" w:hAnsi="Arial Black" w:cs="Arial Black"/>
-          <w:sz w:val="32"/>
-        </w:rPr>
-        <w:t xml:space="preserve">Social </w:t>
-      </w:r>
-      <w:proofErr w:type="spellStart"/>
-      <w:r>
-        <w:rPr>
-          <w:rFonts w:ascii="Arial Black" w:eastAsia="Arial Black" w:hAnsi="Arial Black" w:cs="Arial Black"/>
-          <w:sz w:val="32"/>
-        </w:rPr>
-        <w:t>Condominium</w:t>
-      </w:r>
-      <w:proofErr w:type="spellEnd"/>
-    </w:p>
-    <w:p>
-      <w:pPr>
-        <w:spacing w:after="200" w:line="276" w:lineRule="auto"/>
-        <w:jc w:val="center"/>
-        <w:rPr>
-          <w:rFonts w:ascii="Arial Black" w:eastAsia="Arial Black" w:hAnsi="Arial Black" w:cs="Arial Black"/>
-          <w:sz w:val="32"/>
-          <w:u w:val="single"/>
-        </w:rPr>
-      </w:pPr>
-    </w:p>
-    <w:p>
-      <w:pPr>
-        <w:spacing w:after="200" w:line="360" w:lineRule="auto"/>
-        <w:rPr>
-          <w:rFonts w:ascii="Calibri" w:eastAsia="Calibri" w:hAnsi="Calibri" w:cs="Calibri"/>
-          <w:b/>
-          <w:sz w:val="22"/>
-          <w:u w:val="single"/>
-          <w:shd w:val="clear" w:color="auto" w:fill="FFFF00"/>
-        </w:rPr>
-      </w:pPr>
-      <w:r>
-        <w:rPr>
-          <w:rFonts w:ascii="Calibri" w:eastAsia="Calibri" w:hAnsi="Calibri" w:cs="Calibri"/>
-          <w:b/>
-          <w:sz w:val="22"/>
-          <w:u w:val="single"/>
-          <w:shd w:val="clear" w:color="auto" w:fill="FFFF00"/>
-        </w:rPr>
-        <w:t>programador 2</w:t>
-      </w:r>
-    </w:p>
-    <w:p>
-      <w:pPr>
-        <w:numPr>
-          <w:ilvl w:val="0"/>
-          <w:numId w:val="13"/>
-        </w:numPr>
-        <w:spacing w:after="200" w:line="360" w:lineRule="auto"/>
-        <w:ind w:left="720" w:hanging="360"/>
-        <w:jc w:val="both"/>
-        <w:rPr>
-          <w:rFonts w:ascii="Calibri" w:eastAsia="Calibri" w:hAnsi="Calibri" w:cs="Calibri"/>
-          <w:b/>
-          <w:sz w:val="22"/>
-          <w:shd w:val="clear" w:color="auto" w:fill="FFFF00"/>
-        </w:rPr>
-      </w:pPr>
-      <w:r>
-        <w:rPr>
-          <w:rFonts w:ascii="Calibri" w:eastAsia="Calibri" w:hAnsi="Calibri" w:cs="Calibri"/>
-          <w:b/>
-          <w:sz w:val="22"/>
-          <w:shd w:val="clear" w:color="auto" w:fill="FFFF00"/>
-        </w:rPr>
-        <w:t xml:space="preserve">Formação: </w:t>
-      </w:r>
-      <w:r>
-        <w:rPr>
-          <w:rFonts w:ascii="Calibri" w:eastAsia="Calibri" w:hAnsi="Calibri" w:cs="Calibri"/>
-          <w:sz w:val="22"/>
-          <w:shd w:val="clear" w:color="auto" w:fill="FFFF00"/>
-        </w:rPr>
-        <w:t>superior incompleto em Bacharelado em Sistemas da Informação;</w:t>
-      </w:r>
-    </w:p>
-    <w:p>
-      <w:pPr>
-        <w:numPr>
-          <w:ilvl w:val="0"/>
-          <w:numId w:val="13"/>
-        </w:numPr>
-        <w:spacing w:after="200" w:line="360" w:lineRule="auto"/>
-        <w:ind w:left="720" w:hanging="360"/>
-        <w:jc w:val="both"/>
-        <w:rPr>
-          <w:rFonts w:ascii="Calibri" w:eastAsia="Calibri" w:hAnsi="Calibri" w:cs="Calibri"/>
-          <w:sz w:val="22"/>
-          <w:shd w:val="clear" w:color="auto" w:fill="FFFF00"/>
-        </w:rPr>
-      </w:pPr>
-      <w:r>
-        <w:rPr>
-          <w:rFonts w:ascii="Calibri" w:eastAsia="Calibri" w:hAnsi="Calibri" w:cs="Calibri"/>
-          <w:b/>
-          <w:sz w:val="22"/>
-          <w:shd w:val="clear" w:color="auto" w:fill="FFFF00"/>
-        </w:rPr>
-        <w:t xml:space="preserve">Experiência: </w:t>
-      </w:r>
-      <w:r>
-        <w:rPr>
-          <w:rFonts w:ascii="Calibri" w:eastAsia="Calibri" w:hAnsi="Calibri" w:cs="Calibri"/>
-          <w:sz w:val="22"/>
-          <w:shd w:val="clear" w:color="auto" w:fill="FFFF00"/>
-        </w:rPr>
-        <w:t xml:space="preserve">1 ano com programação </w:t>
-      </w:r>
-      <w:proofErr w:type="spellStart"/>
-      <w:r>
-        <w:rPr>
-          <w:rFonts w:ascii="Calibri" w:eastAsia="Calibri" w:hAnsi="Calibri" w:cs="Calibri"/>
-          <w:sz w:val="22"/>
-          <w:shd w:val="clear" w:color="auto" w:fill="FFFF00"/>
-        </w:rPr>
-        <w:t>java</w:t>
-      </w:r>
-      <w:proofErr w:type="spellEnd"/>
-      <w:r>
-        <w:rPr>
-          <w:rFonts w:ascii="Calibri" w:eastAsia="Calibri" w:hAnsi="Calibri" w:cs="Calibri"/>
-          <w:sz w:val="22"/>
-          <w:shd w:val="clear" w:color="auto" w:fill="FFFF00"/>
-        </w:rPr>
-        <w:t>, 8 meses com programação C.</w:t>
-      </w:r>
-    </w:p>
-    <w:p>
-      <w:pPr>
-        <w:numPr>
-          <w:ilvl w:val="0"/>
-          <w:numId w:val="13"/>
-        </w:numPr>
-        <w:spacing w:after="200" w:line="360" w:lineRule="auto"/>
-        <w:ind w:left="720" w:hanging="360"/>
-        <w:jc w:val="both"/>
-        <w:rPr>
-          <w:rFonts w:ascii="Calibri" w:eastAsia="Calibri" w:hAnsi="Calibri" w:cs="Calibri"/>
-          <w:b/>
-          <w:sz w:val="22"/>
-          <w:shd w:val="clear" w:color="auto" w:fill="FFFF00"/>
-        </w:rPr>
-      </w:pPr>
-      <w:r>
-        <w:rPr>
-          <w:rFonts w:ascii="Calibri" w:eastAsia="Calibri" w:hAnsi="Calibri" w:cs="Calibri"/>
-          <w:b/>
-          <w:sz w:val="22"/>
-          <w:shd w:val="clear" w:color="auto" w:fill="FFFF00"/>
-        </w:rPr>
-        <w:t>Conhecimentos:</w:t>
-      </w:r>
-      <w:r>
-        <w:rPr>
-          <w:rFonts w:ascii="Calibri" w:eastAsia="Calibri" w:hAnsi="Calibri" w:cs="Calibri"/>
-          <w:sz w:val="22"/>
-          <w:shd w:val="clear" w:color="auto" w:fill="FFFF00"/>
-        </w:rPr>
-        <w:t xml:space="preserve"> Java, C.</w:t>
+        <w:t>Condomínio Social</w:t>
       </w:r>
     </w:p>
     <w:p>
@@ -2008,18 +1757,239 @@
         <w:jc w:val="center"/>
         <w:rPr>
           <w:rFonts w:ascii="Arial Black" w:eastAsia="Arial Black" w:hAnsi="Arial Black" w:cs="Arial Black"/>
+          <w:sz w:val="32"/>
+        </w:rPr>
+      </w:pPr>
+    </w:p>
+    <w:p>
+      <w:pPr>
+        <w:spacing w:line="480" w:lineRule="auto"/>
+        <w:rPr>
+          <w:rFonts w:cstheme="majorHAnsi"/>
           <w:b/>
-          <w:sz w:val="32"/>
-        </w:rPr>
-      </w:pPr>
-      <w:r>
+          <w:u w:val="single"/>
+        </w:rPr>
+      </w:pPr>
+      <w:r>
+        <w:rPr>
+          <w:rFonts w:cstheme="majorHAnsi"/>
+          <w:b/>
+          <w:u w:val="single"/>
+        </w:rPr>
+        <w:t xml:space="preserve">Programador </w:t>
+      </w:r>
+      <w:r>
+        <w:rPr>
+          <w:rFonts w:cstheme="majorHAnsi"/>
+          <w:b/>
+          <w:u w:val="single"/>
+        </w:rPr>
+        <w:t>2</w:t>
+      </w:r>
+    </w:p>
+    <w:p>
+      <w:pPr>
+        <w:pStyle w:val="PargrafodaLista"/>
+        <w:numPr>
+          <w:ilvl w:val="0"/>
+          <w:numId w:val="17"/>
+        </w:numPr>
+        <w:spacing w:line="360" w:lineRule="auto"/>
+      </w:pPr>
+      <w:r>
+        <w:rPr>
+          <w:b/>
+        </w:rPr>
+        <w:t>Formação</w:t>
+      </w:r>
+      <w:r>
+        <w:t>: superior incompleto em Bacharelado em Sistemas da Informação;</w:t>
+      </w:r>
+    </w:p>
+    <w:p>
+      <w:pPr>
+        <w:pStyle w:val="PargrafodaLista"/>
+        <w:numPr>
+          <w:ilvl w:val="0"/>
+          <w:numId w:val="17"/>
+        </w:numPr>
+        <w:spacing w:line="360" w:lineRule="auto"/>
+      </w:pPr>
+      <w:proofErr w:type="gramStart"/>
+      <w:r>
+        <w:rPr>
+          <w:b/>
+        </w:rPr>
+        <w:t>Experiência</w:t>
+      </w:r>
+      <w:r>
+        <w:t>:.</w:t>
+      </w:r>
+      <w:proofErr w:type="gramEnd"/>
+    </w:p>
+    <w:p>
+      <w:pPr>
+        <w:pStyle w:val="PargrafodaLista"/>
+        <w:numPr>
+          <w:ilvl w:val="0"/>
+          <w:numId w:val="17"/>
+        </w:numPr>
+        <w:spacing w:line="360" w:lineRule="auto"/>
+      </w:pPr>
+      <w:r>
+        <w:rPr>
+          <w:b/>
+        </w:rPr>
+        <w:t>Conhecimentos</w:t>
+      </w:r>
+      <w:proofErr w:type="gramStart"/>
+      <w:r>
+        <w:t>: ;</w:t>
+      </w:r>
+      <w:proofErr w:type="gramEnd"/>
+    </w:p>
+    <w:p>
+      <w:pPr>
+        <w:pStyle w:val="PargrafodaLista"/>
+        <w:spacing w:line="360" w:lineRule="auto"/>
+      </w:pPr>
+    </w:p>
+    <w:p>
+      <w:pPr>
+        <w:spacing w:after="200" w:line="276" w:lineRule="auto"/>
+        <w:ind w:left="720"/>
+        <w:jc w:val="center"/>
         <w:rPr>
           <w:rFonts w:ascii="Arial Black" w:eastAsia="Arial Black" w:hAnsi="Arial Black" w:cs="Arial Black"/>
           <w:b/>
           <w:sz w:val="32"/>
         </w:rPr>
+      </w:pPr>
+      <w:r>
+        <w:rPr>
+          <w:rFonts w:ascii="Arial Black" w:eastAsia="Arial Black" w:hAnsi="Arial Black" w:cs="Arial Black"/>
+          <w:b/>
+          <w:sz w:val="32"/>
+        </w:rPr>
+        <w:lastRenderedPageBreak/>
         <w:t>Bryan Leite</w:t>
       </w:r>
+    </w:p>
+    <w:p>
+      <w:pPr>
+        <w:spacing w:after="200" w:line="276" w:lineRule="auto"/>
+        <w:ind w:left="12" w:firstLine="708"/>
+        <w:jc w:val="center"/>
+        <w:rPr>
+          <w:rFonts w:ascii="Arial Black" w:eastAsia="Arial Black" w:hAnsi="Arial Black" w:cs="Arial Black"/>
+          <w:sz w:val="32"/>
+        </w:rPr>
+      </w:pPr>
+      <w:r>
+        <w:rPr>
+          <w:rFonts w:ascii="Arial Black" w:eastAsia="Arial Black" w:hAnsi="Arial Black" w:cs="Arial Black"/>
+          <w:sz w:val="32"/>
+        </w:rPr>
+        <w:t>Condomínio Social</w:t>
+      </w:r>
+    </w:p>
+    <w:p>
+      <w:pPr>
+        <w:spacing w:after="200" w:line="276" w:lineRule="auto"/>
+        <w:ind w:left="12" w:firstLine="708"/>
+        <w:jc w:val="center"/>
+        <w:rPr>
+          <w:rFonts w:ascii="Arial Black" w:eastAsia="Arial Black" w:hAnsi="Arial Black" w:cs="Arial Black"/>
+          <w:sz w:val="32"/>
+        </w:rPr>
+      </w:pPr>
+    </w:p>
+    <w:p>
+      <w:pPr>
+        <w:spacing w:line="480" w:lineRule="auto"/>
+        <w:rPr>
+          <w:rFonts w:cstheme="majorHAnsi"/>
+          <w:b/>
+          <w:u w:val="single"/>
+        </w:rPr>
+      </w:pPr>
+      <w:r>
+        <w:rPr>
+          <w:rFonts w:cstheme="majorHAnsi"/>
+          <w:b/>
+          <w:u w:val="single"/>
+        </w:rPr>
+        <w:t xml:space="preserve">Programador </w:t>
+      </w:r>
+      <w:r>
+        <w:rPr>
+          <w:rFonts w:cstheme="majorHAnsi"/>
+          <w:b/>
+          <w:u w:val="single"/>
+        </w:rPr>
+        <w:t>3</w:t>
+      </w:r>
+    </w:p>
+    <w:p>
+      <w:pPr>
+        <w:pStyle w:val="PargrafodaLista"/>
+        <w:numPr>
+          <w:ilvl w:val="0"/>
+          <w:numId w:val="17"/>
+        </w:numPr>
+        <w:spacing w:line="360" w:lineRule="auto"/>
+      </w:pPr>
+      <w:r>
+        <w:rPr>
+          <w:b/>
+        </w:rPr>
+        <w:t>Formação</w:t>
+      </w:r>
+      <w:r>
+        <w:t>: superior incompleto em Bacharelado em Sistemas da Informação;</w:t>
+      </w:r>
+    </w:p>
+    <w:p>
+      <w:pPr>
+        <w:pStyle w:val="PargrafodaLista"/>
+        <w:numPr>
+          <w:ilvl w:val="0"/>
+          <w:numId w:val="17"/>
+        </w:numPr>
+        <w:spacing w:line="360" w:lineRule="auto"/>
+      </w:pPr>
+      <w:proofErr w:type="gramStart"/>
+      <w:r>
+        <w:rPr>
+          <w:b/>
+        </w:rPr>
+        <w:t>Experiência</w:t>
+      </w:r>
+      <w:r>
+        <w:t>:.</w:t>
+      </w:r>
+      <w:proofErr w:type="gramEnd"/>
+    </w:p>
+    <w:p>
+      <w:pPr>
+        <w:pStyle w:val="PargrafodaLista"/>
+        <w:numPr>
+          <w:ilvl w:val="0"/>
+          <w:numId w:val="17"/>
+        </w:numPr>
+        <w:spacing w:line="360" w:lineRule="auto"/>
+      </w:pPr>
+      <w:proofErr w:type="gramStart"/>
+      <w:r>
+        <w:rPr>
+          <w:b/>
+        </w:rPr>
+        <w:t>Conhecimentos</w:t>
+      </w:r>
+      <w:r>
+        <w:t>:;</w:t>
+      </w:r>
+      <w:proofErr w:type="gramEnd"/>
     </w:p>
     <w:p>
       <w:pPr>
@@ -2034,10 +2004,11 @@
       </w:pPr>
       <w:r>
         <w:rPr>
-          <w:rFonts w:ascii="Verdana" w:eastAsia="Verdana" w:hAnsi="Verdana" w:cs="Verdana"/>
-          <w:sz w:val="20"/>
-        </w:rPr>
-        <w:t>Insira a foto aqui</w:t>
+          <w:rFonts w:ascii="Arial Black" w:eastAsia="Arial Black" w:hAnsi="Arial Black" w:cs="Arial Black"/>
+          <w:b/>
+          <w:sz w:val="32"/>
+        </w:rPr>
+        <w:t>Matheus Henrique Raymundo</w:t>
       </w:r>
     </w:p>
     <w:p>
@@ -2047,273 +2018,18 @@
         <w:jc w:val="center"/>
         <w:rPr>
           <w:rFonts w:ascii="Arial Black" w:eastAsia="Arial Black" w:hAnsi="Arial Black" w:cs="Arial Black"/>
+          <w:b/>
           <w:sz w:val="32"/>
         </w:rPr>
       </w:pPr>
       <w:r>
-        <w:rPr>
-          <w:rFonts w:ascii="Arial Black" w:eastAsia="Arial Black" w:hAnsi="Arial Black" w:cs="Arial Black"/>
-          <w:sz w:val="32"/>
-        </w:rPr>
-        <w:t xml:space="preserve">Equipe: </w:t>
-      </w:r>
-      <w:r>
-        <w:rPr>
-          <w:rFonts w:ascii="Arial Black" w:eastAsia="Arial Black" w:hAnsi="Arial Black" w:cs="Arial Black"/>
-          <w:sz w:val="32"/>
-        </w:rPr>
-        <w:t xml:space="preserve">Social </w:t>
-      </w:r>
-      <w:proofErr w:type="spellStart"/>
-      <w:r>
-        <w:rPr>
-          <w:rFonts w:ascii="Arial Black" w:eastAsia="Arial Black" w:hAnsi="Arial Black" w:cs="Arial Black"/>
-          <w:sz w:val="32"/>
-        </w:rPr>
-        <w:t>Condominium</w:t>
-      </w:r>
-      <w:proofErr w:type="spellEnd"/>
-    </w:p>
-    <w:p>
-      <w:pPr>
-        <w:spacing w:after="200" w:line="276" w:lineRule="auto"/>
-        <w:ind w:left="360"/>
-        <w:jc w:val="center"/>
-        <w:rPr>
-          <w:rFonts w:ascii="Arial Black" w:eastAsia="Arial Black" w:hAnsi="Arial Black" w:cs="Arial Black"/>
-          <w:sz w:val="32"/>
-        </w:rPr>
-      </w:pPr>
-    </w:p>
-    <w:p>
-      <w:pPr>
-        <w:spacing w:after="200" w:line="360" w:lineRule="auto"/>
-        <w:rPr>
-          <w:rFonts w:ascii="Calibri" w:eastAsia="Calibri" w:hAnsi="Calibri" w:cs="Calibri"/>
-          <w:b/>
-          <w:sz w:val="22"/>
-          <w:u w:val="single"/>
-          <w:shd w:val="clear" w:color="auto" w:fill="FFFF00"/>
-        </w:rPr>
-      </w:pPr>
-      <w:r>
-        <w:rPr>
-          <w:rFonts w:ascii="Calibri" w:eastAsia="Calibri" w:hAnsi="Calibri" w:cs="Calibri"/>
-          <w:b/>
-          <w:sz w:val="22"/>
-          <w:u w:val="single"/>
-          <w:shd w:val="clear" w:color="auto" w:fill="FFFF00"/>
-        </w:rPr>
-        <w:t>Programador 3</w:t>
-      </w:r>
-    </w:p>
-    <w:p>
-      <w:pPr>
-        <w:numPr>
-          <w:ilvl w:val="0"/>
-          <w:numId w:val="14"/>
-        </w:numPr>
-        <w:spacing w:after="200" w:line="360" w:lineRule="auto"/>
-        <w:ind w:left="720" w:hanging="360"/>
-        <w:jc w:val="both"/>
-        <w:rPr>
-          <w:rFonts w:ascii="Calibri" w:eastAsia="Calibri" w:hAnsi="Calibri" w:cs="Calibri"/>
-          <w:b/>
-          <w:sz w:val="22"/>
-          <w:shd w:val="clear" w:color="auto" w:fill="FFFF00"/>
-        </w:rPr>
-      </w:pPr>
-      <w:r>
-        <w:rPr>
-          <w:rFonts w:ascii="Calibri" w:eastAsia="Calibri" w:hAnsi="Calibri" w:cs="Calibri"/>
-          <w:b/>
-          <w:sz w:val="22"/>
-          <w:shd w:val="clear" w:color="auto" w:fill="FFFF00"/>
-        </w:rPr>
-        <w:t xml:space="preserve">Formação: </w:t>
-      </w:r>
-      <w:r>
-        <w:rPr>
-          <w:rFonts w:ascii="Calibri" w:eastAsia="Calibri" w:hAnsi="Calibri" w:cs="Calibri"/>
-          <w:sz w:val="22"/>
-          <w:shd w:val="clear" w:color="auto" w:fill="FFFF00"/>
-        </w:rPr>
-        <w:t>superior incompleto em Bacharelado em Sistemas da Informação;</w:t>
-      </w:r>
-    </w:p>
-    <w:p>
-      <w:pPr>
-        <w:numPr>
-          <w:ilvl w:val="0"/>
-          <w:numId w:val="14"/>
-        </w:numPr>
-        <w:spacing w:after="200" w:line="360" w:lineRule="auto"/>
-        <w:ind w:left="720" w:hanging="360"/>
-        <w:jc w:val="both"/>
-        <w:rPr>
-          <w:rFonts w:ascii="Calibri" w:eastAsia="Calibri" w:hAnsi="Calibri" w:cs="Calibri"/>
-          <w:sz w:val="22"/>
-          <w:shd w:val="clear" w:color="auto" w:fill="FFFF00"/>
-        </w:rPr>
-      </w:pPr>
-      <w:r>
-        <w:rPr>
-          <w:rFonts w:ascii="Calibri" w:eastAsia="Calibri" w:hAnsi="Calibri" w:cs="Calibri"/>
-          <w:b/>
-          <w:sz w:val="22"/>
-          <w:shd w:val="clear" w:color="auto" w:fill="FFFF00"/>
-        </w:rPr>
-        <w:t xml:space="preserve">Experiência: </w:t>
-      </w:r>
-      <w:r>
-        <w:rPr>
-          <w:rFonts w:ascii="Calibri" w:eastAsia="Calibri" w:hAnsi="Calibri" w:cs="Calibri"/>
-          <w:sz w:val="22"/>
-          <w:shd w:val="clear" w:color="auto" w:fill="FFFF00"/>
-        </w:rPr>
-        <w:t>apenas no curso.</w:t>
-      </w:r>
-    </w:p>
-    <w:p>
-      <w:pPr>
-        <w:numPr>
-          <w:ilvl w:val="0"/>
-          <w:numId w:val="14"/>
-        </w:numPr>
-        <w:spacing w:after="200" w:line="360" w:lineRule="auto"/>
-        <w:ind w:left="720" w:hanging="360"/>
-        <w:jc w:val="both"/>
-        <w:rPr>
-          <w:rFonts w:ascii="Calibri" w:eastAsia="Calibri" w:hAnsi="Calibri" w:cs="Calibri"/>
-          <w:b/>
-          <w:sz w:val="22"/>
-        </w:rPr>
-      </w:pPr>
-      <w:r>
-        <w:rPr>
-          <w:rFonts w:ascii="Calibri" w:eastAsia="Calibri" w:hAnsi="Calibri" w:cs="Calibri"/>
-          <w:b/>
-          <w:sz w:val="22"/>
-          <w:shd w:val="clear" w:color="auto" w:fill="FFFF00"/>
-        </w:rPr>
-        <w:t>Conhecimentos:</w:t>
-      </w:r>
-      <w:r>
-        <w:rPr>
-          <w:rFonts w:ascii="Calibri" w:eastAsia="Calibri" w:hAnsi="Calibri" w:cs="Calibri"/>
-          <w:sz w:val="22"/>
-          <w:shd w:val="clear" w:color="auto" w:fill="FFFF00"/>
-        </w:rPr>
-        <w:t xml:space="preserve"> Java</w:t>
-      </w:r>
-      <w:r>
-        <w:rPr>
-          <w:rFonts w:ascii="Calibri" w:eastAsia="Calibri" w:hAnsi="Calibri" w:cs="Calibri"/>
-          <w:sz w:val="22"/>
-        </w:rPr>
-        <w:t>.</w:t>
-      </w:r>
-    </w:p>
-    <w:p>
-      <w:pPr>
-        <w:spacing w:after="200" w:line="276" w:lineRule="auto"/>
-        <w:ind w:left="720"/>
-        <w:jc w:val="center"/>
         <w:rPr>
           <w:rFonts w:ascii="Arial Black" w:eastAsia="Arial Black" w:hAnsi="Arial Black" w:cs="Arial Black"/>
           <w:b/>
           <w:sz w:val="32"/>
         </w:rPr>
-      </w:pPr>
-      <w:r>
-        <w:rPr>
-          <w:rFonts w:ascii="Arial Black" w:eastAsia="Arial Black" w:hAnsi="Arial Black" w:cs="Arial Black"/>
-          <w:b/>
-          <w:sz w:val="32"/>
-        </w:rPr>
-        <w:t>Matheus Henrique Raymundo</w:t>
-      </w:r>
-    </w:p>
-    <w:p>
-      <w:pPr>
-        <w:spacing w:after="200" w:line="276" w:lineRule="auto"/>
-        <w:ind w:left="720"/>
-        <w:jc w:val="center"/>
-        <w:rPr>
-          <w:rFonts w:ascii="Arial Black" w:eastAsia="Arial Black" w:hAnsi="Arial Black" w:cs="Arial Black"/>
-          <w:b/>
-          <w:sz w:val="32"/>
-          <w:u w:val="single"/>
-        </w:rPr>
-      </w:pPr>
-      <w:r>
-        <w:rPr>
-          <w:rFonts w:ascii="Verdana" w:eastAsia="Verdana" w:hAnsi="Verdana" w:cs="Verdana"/>
-          <w:sz w:val="20"/>
-        </w:rPr>
-        <w:lastRenderedPageBreak/>
-        <w:t>Insira a foto aqui</w:t>
-      </w:r>
-    </w:p>
-    <w:p>
-      <w:pPr>
-        <w:spacing w:after="200" w:line="276" w:lineRule="auto"/>
-        <w:ind w:left="720"/>
-        <w:jc w:val="center"/>
-        <w:rPr>
-          <w:rFonts w:ascii="Arial Black" w:eastAsia="Arial Black" w:hAnsi="Arial Black" w:cs="Arial Black"/>
-          <w:b/>
-          <w:sz w:val="32"/>
-        </w:rPr>
-      </w:pPr>
-      <w:r>
-        <w:rPr>
-          <w:rFonts w:ascii="Arial Black" w:eastAsia="Arial Black" w:hAnsi="Arial Black" w:cs="Arial Black"/>
-          <w:b/>
-          <w:sz w:val="32"/>
-        </w:rPr>
-        <w:t xml:space="preserve">Equipe: </w:t>
-      </w:r>
-      <w:r>
-        <w:rPr>
-          <w:rFonts w:ascii="Arial Black" w:eastAsia="Arial Black" w:hAnsi="Arial Black" w:cs="Arial Black"/>
-          <w:b/>
-          <w:sz w:val="32"/>
-        </w:rPr>
-        <w:t xml:space="preserve">Social </w:t>
-      </w:r>
-      <w:proofErr w:type="spellStart"/>
-      <w:r>
-        <w:rPr>
-          <w:rFonts w:ascii="Arial Black" w:eastAsia="Arial Black" w:hAnsi="Arial Black" w:cs="Arial Black"/>
-          <w:b/>
-          <w:sz w:val="32"/>
-        </w:rPr>
-        <w:t>Condominium</w:t>
-      </w:r>
-      <w:proofErr w:type="spellEnd"/>
-    </w:p>
-    <w:p>
-      <w:pPr>
-        <w:spacing w:after="200" w:line="276" w:lineRule="auto"/>
-        <w:ind w:left="360"/>
-        <w:jc w:val="center"/>
-        <w:rPr>
-          <w:rFonts w:ascii="Adobe Gothic Std B" w:eastAsia="Adobe Gothic Std B" w:hAnsi="Adobe Gothic Std B" w:cs="Adobe Gothic Std B"/>
-          <w:sz w:val="32"/>
-        </w:rPr>
-      </w:pPr>
-    </w:p>
-    <w:p>
-      <w:pPr>
-        <w:spacing w:after="200" w:line="276" w:lineRule="auto"/>
-        <w:ind w:left="720"/>
-        <w:jc w:val="center"/>
-        <w:rPr>
-          <w:rFonts w:ascii="Adobe Gothic Std B" w:eastAsia="Adobe Gothic Std B" w:hAnsi="Adobe Gothic Std B" w:cs="Adobe Gothic Std B"/>
-          <w:sz w:val="32"/>
-        </w:rPr>
-      </w:pPr>
+        <w:t>Condomínio Social</w:t>
+      </w:r>
     </w:p>
     <w:p>
       <w:pPr>
@@ -2377,7 +2093,39 @@
           <w:rFonts w:ascii="Calibri" w:eastAsia="Calibri" w:hAnsi="Calibri" w:cs="Calibri"/>
           <w:sz w:val="22"/>
         </w:rPr>
-        <w:t>A versão gratuita será disponibilizada na internet.</w:t>
+        <w:t xml:space="preserve">A versão gratuita será disponibilizada na </w:t>
+      </w:r>
+      <w:proofErr w:type="spellStart"/>
+      <w:r>
+        <w:rPr>
+          <w:rFonts w:ascii="Calibri" w:eastAsia="Calibri" w:hAnsi="Calibri" w:cs="Calibri"/>
+          <w:sz w:val="22"/>
+        </w:rPr>
+        <w:t>AppStore</w:t>
+      </w:r>
+      <w:proofErr w:type="spellEnd"/>
+      <w:r>
+        <w:rPr>
+          <w:rFonts w:ascii="Calibri" w:eastAsia="Calibri" w:hAnsi="Calibri" w:cs="Calibri"/>
+          <w:sz w:val="22"/>
+        </w:rPr>
+        <w:t xml:space="preserve"> e na </w:t>
+      </w:r>
+      <w:proofErr w:type="spellStart"/>
+      <w:r>
+        <w:rPr>
+          <w:rFonts w:ascii="Calibri" w:eastAsia="Calibri" w:hAnsi="Calibri" w:cs="Calibri"/>
+          <w:sz w:val="22"/>
+        </w:rPr>
+        <w:t>PlayStore</w:t>
+      </w:r>
+      <w:proofErr w:type="spellEnd"/>
+      <w:r>
+        <w:rPr>
+          <w:rFonts w:ascii="Calibri" w:eastAsia="Calibri" w:hAnsi="Calibri" w:cs="Calibri"/>
+          <w:sz w:val="22"/>
+        </w:rPr>
+        <w:t>.</w:t>
       </w:r>
     </w:p>
     <w:p>
@@ -2671,6 +2419,95 @@
     </w:lvl>
   </w:abstractNum>
   <w:abstractNum w:abstractNumId="4" w15:restartNumberingAfterBreak="0">
+    <w:nsid w:val="41DD0CBA"/>
+    <w:multiLevelType w:val="hybridMultilevel"/>
+    <w:tmpl w:val="FF0AEFEC"/>
+    <w:lvl w:ilvl="0" w:tplc="04160017">
+      <w:start w:val="1"/>
+      <w:numFmt w:val="lowerLetter"/>
+      <w:lvlText w:val="%1)"/>
+      <w:lvlJc w:val="left"/>
+      <w:pPr>
+        <w:ind w:left="720" w:hanging="360"/>
+      </w:pPr>
+      <w:rPr>
+        <w:rFonts w:hint="default"/>
+      </w:rPr>
+    </w:lvl>
+    <w:lvl w:ilvl="1" w:tplc="04160019" w:tentative="1">
+      <w:start w:val="1"/>
+      <w:numFmt w:val="lowerLetter"/>
+      <w:lvlText w:val="%2."/>
+      <w:lvlJc w:val="left"/>
+      <w:pPr>
+        <w:ind w:left="1440" w:hanging="360"/>
+      </w:pPr>
+    </w:lvl>
+    <w:lvl w:ilvl="2" w:tplc="0416001B" w:tentative="1">
+      <w:start w:val="1"/>
+      <w:numFmt w:val="lowerRoman"/>
+      <w:lvlText w:val="%3."/>
+      <w:lvlJc w:val="right"/>
+      <w:pPr>
+        <w:ind w:left="2160" w:hanging="180"/>
+      </w:pPr>
+    </w:lvl>
+    <w:lvl w:ilvl="3" w:tplc="0416000F" w:tentative="1">
+      <w:start w:val="1"/>
+      <w:numFmt w:val="decimal"/>
+      <w:lvlText w:val="%4."/>
+      <w:lvlJc w:val="left"/>
+      <w:pPr>
+        <w:ind w:left="2880" w:hanging="360"/>
+      </w:pPr>
+    </w:lvl>
+    <w:lvl w:ilvl="4" w:tplc="04160019" w:tentative="1">
+      <w:start w:val="1"/>
+      <w:numFmt w:val="lowerLetter"/>
+      <w:lvlText w:val="%5."/>
+      <w:lvlJc w:val="left"/>
+      <w:pPr>
+        <w:ind w:left="3600" w:hanging="360"/>
+      </w:pPr>
+    </w:lvl>
+    <w:lvl w:ilvl="5" w:tplc="0416001B" w:tentative="1">
+      <w:start w:val="1"/>
+      <w:numFmt w:val="lowerRoman"/>
+      <w:lvlText w:val="%6."/>
+      <w:lvlJc w:val="right"/>
+      <w:pPr>
+        <w:ind w:left="4320" w:hanging="180"/>
+      </w:pPr>
+    </w:lvl>
+    <w:lvl w:ilvl="6" w:tplc="0416000F" w:tentative="1">
+      <w:start w:val="1"/>
+      <w:numFmt w:val="decimal"/>
+      <w:lvlText w:val="%7."/>
+      <w:lvlJc w:val="left"/>
+      <w:pPr>
+        <w:ind w:left="5040" w:hanging="360"/>
+      </w:pPr>
+    </w:lvl>
+    <w:lvl w:ilvl="7" w:tplc="04160019" w:tentative="1">
+      <w:start w:val="1"/>
+      <w:numFmt w:val="lowerLetter"/>
+      <w:lvlText w:val="%8."/>
+      <w:lvlJc w:val="left"/>
+      <w:pPr>
+        <w:ind w:left="5760" w:hanging="360"/>
+      </w:pPr>
+    </w:lvl>
+    <w:lvl w:ilvl="8" w:tplc="0416001B" w:tentative="1">
+      <w:start w:val="1"/>
+      <w:numFmt w:val="lowerRoman"/>
+      <w:lvlText w:val="%9."/>
+      <w:lvlJc w:val="right"/>
+      <w:pPr>
+        <w:ind w:left="6480" w:hanging="180"/>
+      </w:pPr>
+    </w:lvl>
+  </w:abstractNum>
+  <w:abstractNum w:abstractNumId="5" w15:restartNumberingAfterBreak="0">
     <w:nsid w:val="4D2F43E2"/>
     <w:multiLevelType w:val="hybridMultilevel"/>
     <w:tmpl w:val="9D7E5BA6"/>
@@ -2783,7 +2620,7 @@
       </w:rPr>
     </w:lvl>
   </w:abstractNum>
-  <w:abstractNum w:abstractNumId="5" w15:restartNumberingAfterBreak="0">
+  <w:abstractNum w:abstractNumId="6" w15:restartNumberingAfterBreak="0">
     <w:nsid w:val="4FB344D2"/>
     <w:multiLevelType w:val="multilevel"/>
     <w:tmpl w:val="C3FE8B2E"/>
@@ -2834,7 +2671,7 @@
       <w:lvlJc w:val="left"/>
     </w:lvl>
   </w:abstractNum>
-  <w:abstractNum w:abstractNumId="6" w15:restartNumberingAfterBreak="0">
+  <w:abstractNum w:abstractNumId="7" w15:restartNumberingAfterBreak="0">
     <w:nsid w:val="517D7B75"/>
     <w:multiLevelType w:val="multilevel"/>
     <w:tmpl w:val="F458652C"/>
@@ -2885,7 +2722,7 @@
       <w:lvlJc w:val="left"/>
     </w:lvl>
   </w:abstractNum>
-  <w:abstractNum w:abstractNumId="7" w15:restartNumberingAfterBreak="0">
+  <w:abstractNum w:abstractNumId="8" w15:restartNumberingAfterBreak="0">
     <w:nsid w:val="58435D6E"/>
     <w:multiLevelType w:val="multilevel"/>
     <w:tmpl w:val="16F64FFC"/>
@@ -2936,7 +2773,7 @@
       <w:lvlJc w:val="left"/>
     </w:lvl>
   </w:abstractNum>
-  <w:abstractNum w:abstractNumId="8" w15:restartNumberingAfterBreak="0">
+  <w:abstractNum w:abstractNumId="9" w15:restartNumberingAfterBreak="0">
     <w:nsid w:val="5DF718FC"/>
     <w:multiLevelType w:val="multilevel"/>
     <w:tmpl w:val="42006A3C"/>
@@ -2987,7 +2824,7 @@
       <w:lvlJc w:val="left"/>
     </w:lvl>
   </w:abstractNum>
-  <w:abstractNum w:abstractNumId="9" w15:restartNumberingAfterBreak="0">
+  <w:abstractNum w:abstractNumId="10" w15:restartNumberingAfterBreak="0">
     <w:nsid w:val="63724EE2"/>
     <w:multiLevelType w:val="multilevel"/>
     <w:tmpl w:val="E7400178"/>
@@ -3038,7 +2875,7 @@
       <w:lvlJc w:val="left"/>
     </w:lvl>
   </w:abstractNum>
-  <w:abstractNum w:abstractNumId="10" w15:restartNumberingAfterBreak="0">
+  <w:abstractNum w:abstractNumId="11" w15:restartNumberingAfterBreak="0">
     <w:nsid w:val="68491574"/>
     <w:multiLevelType w:val="multilevel"/>
     <w:tmpl w:val="4D40E0EC"/>
@@ -3089,7 +2926,7 @@
       <w:lvlJc w:val="left"/>
     </w:lvl>
   </w:abstractNum>
-  <w:abstractNum w:abstractNumId="11" w15:restartNumberingAfterBreak="0">
+  <w:abstractNum w:abstractNumId="12" w15:restartNumberingAfterBreak="0">
     <w:nsid w:val="6C98475D"/>
     <w:multiLevelType w:val="multilevel"/>
     <w:tmpl w:val="EE000DF6"/>
@@ -3140,7 +2977,7 @@
       <w:lvlJc w:val="left"/>
     </w:lvl>
   </w:abstractNum>
-  <w:abstractNum w:abstractNumId="12" w15:restartNumberingAfterBreak="0">
+  <w:abstractNum w:abstractNumId="13" w15:restartNumberingAfterBreak="0">
     <w:nsid w:val="6CBC2D31"/>
     <w:multiLevelType w:val="multilevel"/>
     <w:tmpl w:val="BC742504"/>
@@ -3191,7 +3028,7 @@
       <w:lvlJc w:val="left"/>
     </w:lvl>
   </w:abstractNum>
-  <w:abstractNum w:abstractNumId="13" w15:restartNumberingAfterBreak="0">
+  <w:abstractNum w:abstractNumId="14" w15:restartNumberingAfterBreak="0">
     <w:nsid w:val="6E5509A4"/>
     <w:multiLevelType w:val="multilevel"/>
     <w:tmpl w:val="2F38FE64"/>
@@ -3242,7 +3079,7 @@
       <w:lvlJc w:val="left"/>
     </w:lvl>
   </w:abstractNum>
-  <w:abstractNum w:abstractNumId="14" w15:restartNumberingAfterBreak="0">
+  <w:abstractNum w:abstractNumId="15" w15:restartNumberingAfterBreak="0">
     <w:nsid w:val="715E00AE"/>
     <w:multiLevelType w:val="multilevel"/>
     <w:tmpl w:val="A3FC63BC"/>
@@ -3293,7 +3130,7 @@
       <w:lvlJc w:val="left"/>
     </w:lvl>
   </w:abstractNum>
-  <w:abstractNum w:abstractNumId="15" w15:restartNumberingAfterBreak="0">
+  <w:abstractNum w:abstractNumId="16" w15:restartNumberingAfterBreak="0">
     <w:nsid w:val="7A6C5088"/>
     <w:multiLevelType w:val="multilevel"/>
     <w:tmpl w:val="56E4D150"/>
@@ -3344,7 +3181,7 @@
       <w:lvlJc w:val="left"/>
     </w:lvl>
   </w:abstractNum>
-  <w:abstractNum w:abstractNumId="16" w15:restartNumberingAfterBreak="0">
+  <w:abstractNum w:abstractNumId="17" w15:restartNumberingAfterBreak="0">
     <w:nsid w:val="7BBA503F"/>
     <w:multiLevelType w:val="multilevel"/>
     <w:tmpl w:val="6B88A16A"/>
@@ -3396,19 +3233,19 @@
     </w:lvl>
   </w:abstractNum>
   <w:num w:numId="1">
-    <w:abstractNumId w:val="10"/>
+    <w:abstractNumId w:val="11"/>
   </w:num>
   <w:num w:numId="2">
-    <w:abstractNumId w:val="13"/>
+    <w:abstractNumId w:val="14"/>
   </w:num>
   <w:num w:numId="3">
-    <w:abstractNumId w:val="11"/>
+    <w:abstractNumId w:val="12"/>
   </w:num>
   <w:num w:numId="4">
-    <w:abstractNumId w:val="7"/>
+    <w:abstractNumId w:val="8"/>
   </w:num>
   <w:num w:numId="5">
-    <w:abstractNumId w:val="6"/>
+    <w:abstractNumId w:val="7"/>
   </w:num>
   <w:num w:numId="6">
     <w:abstractNumId w:val="2"/>
@@ -3417,33 +3254,36 @@
     <w:abstractNumId w:val="0"/>
   </w:num>
   <w:num w:numId="8">
-    <w:abstractNumId w:val="16"/>
+    <w:abstractNumId w:val="17"/>
   </w:num>
   <w:num w:numId="9">
-    <w:abstractNumId w:val="8"/>
+    <w:abstractNumId w:val="9"/>
   </w:num>
   <w:num w:numId="10">
-    <w:abstractNumId w:val="14"/>
+    <w:abstractNumId w:val="15"/>
   </w:num>
   <w:num w:numId="11">
-    <w:abstractNumId w:val="5"/>
+    <w:abstractNumId w:val="6"/>
   </w:num>
   <w:num w:numId="12">
-    <w:abstractNumId w:val="15"/>
+    <w:abstractNumId w:val="16"/>
   </w:num>
   <w:num w:numId="13">
     <w:abstractNumId w:val="3"/>
   </w:num>
   <w:num w:numId="14">
-    <w:abstractNumId w:val="12"/>
+    <w:abstractNumId w:val="13"/>
   </w:num>
   <w:num w:numId="15">
-    <w:abstractNumId w:val="9"/>
+    <w:abstractNumId w:val="10"/>
   </w:num>
   <w:num w:numId="16">
     <w:abstractNumId w:val="1"/>
   </w:num>
   <w:num w:numId="17">
+    <w:abstractNumId w:val="5"/>
+  </w:num>
+  <w:num w:numId="18">
     <w:abstractNumId w:val="4"/>
   </w:num>
 </w:numbering>
@@ -3951,6 +3791,18 @@
       <w:contextualSpacing/>
     </w:pPr>
   </w:style>
+  <w:style w:type="character" w:styleId="Hyperlink">
+    <w:name w:val="Hyperlink"/>
+    <w:basedOn w:val="Fontepargpadro"/>
+    <w:uiPriority w:val="99"/>
+    <w:semiHidden/>
+    <w:unhideWhenUsed/>
+    <w:rsid w:val="00B032FB"/>
+    <w:rPr>
+      <w:color w:val="0000FF"/>
+      <w:u w:val="single"/>
+    </w:rPr>
+  </w:style>
 </w:styles>
 </file>
 

</xml_diff>